<commit_message>
Encuesta modificada, nuevas HU
</commit_message>
<xml_diff>
--- a/Tomo/Historias de Usuario.docx
+++ b/Tomo/Historias de Usuario.docx
@@ -1,6 +1,6 @@
 
 <file path=word/document.xml><?xml version="1.0" encoding="utf-8"?>
-<w:document xmlns:wpc="http://schemas.microsoft.com/office/word/2010/wordprocessingCanvas" xmlns:cx="http://schemas.microsoft.com/office/drawing/2014/chartex" xmlns:mc="http://schemas.openxmlformats.org/markup-compatibility/2006" xmlns:o="urn:schemas-microsoft-com:office:office" xmlns:r="http://schemas.openxmlformats.org/officeDocument/2006/relationships" xmlns:m="http://schemas.openxmlformats.org/officeDocument/2006/math" xmlns:v="urn:schemas-microsoft-com:vml" xmlns:wp14="http://schemas.microsoft.com/office/word/2010/wordprocessingDrawing" xmlns:wp="http://schemas.openxmlformats.org/drawingml/2006/wordprocessingDrawing" xmlns:w10="urn:schemas-microsoft-com:office:word" xmlns:w="http://schemas.openxmlformats.org/wordprocessingml/2006/main" xmlns:w14="http://schemas.microsoft.com/office/word/2010/wordml" xmlns:w15="http://schemas.microsoft.com/office/word/2012/wordml" xmlns:w16se="http://schemas.microsoft.com/office/word/2015/wordml/symex" xmlns:wpg="http://schemas.microsoft.com/office/word/2010/wordprocessingGroup" xmlns:wpi="http://schemas.microsoft.com/office/word/2010/wordprocessingInk" xmlns:wne="http://schemas.microsoft.com/office/word/2006/wordml" xmlns:wps="http://schemas.microsoft.com/office/word/2010/wordprocessingShape" mc:Ignorable="w14 w15 w16se wp14">
+<w:document xmlns:wpc="http://schemas.microsoft.com/office/word/2010/wordprocessingCanvas" xmlns:cx="http://schemas.microsoft.com/office/drawing/2014/chartex" xmlns:cx1="http://schemas.microsoft.com/office/drawing/2015/9/8/chartex" xmlns:mc="http://schemas.openxmlformats.org/markup-compatibility/2006" xmlns:o="urn:schemas-microsoft-com:office:office" xmlns:r="http://schemas.openxmlformats.org/officeDocument/2006/relationships" xmlns:m="http://schemas.openxmlformats.org/officeDocument/2006/math" xmlns:v="urn:schemas-microsoft-com:vml" xmlns:wp14="http://schemas.microsoft.com/office/word/2010/wordprocessingDrawing" xmlns:wp="http://schemas.openxmlformats.org/drawingml/2006/wordprocessingDrawing" xmlns:w10="urn:schemas-microsoft-com:office:word" xmlns:w="http://schemas.openxmlformats.org/wordprocessingml/2006/main" xmlns:w14="http://schemas.microsoft.com/office/word/2010/wordml" xmlns:w15="http://schemas.microsoft.com/office/word/2012/wordml" xmlns:w16se="http://schemas.microsoft.com/office/word/2015/wordml/symex" xmlns:wpg="http://schemas.microsoft.com/office/word/2010/wordprocessingGroup" xmlns:wpi="http://schemas.microsoft.com/office/word/2010/wordprocessingInk" xmlns:wne="http://schemas.microsoft.com/office/word/2006/wordml" xmlns:wps="http://schemas.microsoft.com/office/word/2010/wordprocessingShape" mc:Ignorable="w14 w15 w16se wp14">
   <w:body>
     <w:p>
       <w:pPr>
@@ -4420,18 +4420,7 @@
                 <w:sz w:val="24"/>
                 <w:lang w:val="es-VE"/>
               </w:rPr>
-              <w:t>de acceder a las dife</w:t>
-            </w:r>
-            <w:bookmarkStart w:id="0" w:name="_GoBack"/>
-            <w:bookmarkEnd w:id="0"/>
-            <w:r>
-              <w:rPr>
-                <w:rFonts w:cstheme="minorHAnsi"/>
-                <w:b/>
-                <w:sz w:val="24"/>
-                <w:lang w:val="es-VE"/>
-              </w:rPr>
-              <w:t>rentes secciones del sistema través de un menú lateral</w:t>
+              <w:t>de acceder a las diferentes secciones del sistema través de un menú lateral</w:t>
             </w:r>
           </w:p>
         </w:tc>
@@ -4659,7 +4648,23 @@
                 <w:sz w:val="24"/>
                 <w:lang w:val="es-VE"/>
               </w:rPr>
-              <w:t xml:space="preserve">Entonces, la aplicación muestra una </w:t>
+              <w:t>Ent</w:t>
+            </w:r>
+            <w:r>
+              <w:rPr>
+                <w:rFonts w:cstheme="minorHAnsi"/>
+                <w:sz w:val="24"/>
+                <w:lang w:val="es-VE"/>
+              </w:rPr>
+              <w:t>onces, la aplicación muestra un</w:t>
+            </w:r>
+            <w:r>
+              <w:rPr>
+                <w:rFonts w:cstheme="minorHAnsi"/>
+                <w:sz w:val="24"/>
+                <w:lang w:val="es-VE"/>
+              </w:rPr>
+              <w:t xml:space="preserve"> </w:t>
             </w:r>
             <w:r>
               <w:rPr>
@@ -4707,6 +4712,1267 @@
           <w:lang w:val="es-VE"/>
         </w:rPr>
         <w:t xml:space="preserve">Tabla – Historia de Usuario 007 </w:t>
+      </w:r>
+      <w:r>
+        <w:rPr>
+          <w:rFonts w:ascii="Calibri" w:hAnsi="Calibri" w:cs="Calibri"/>
+          <w:sz w:val="24"/>
+          <w:lang w:val="es-VE"/>
+        </w:rPr>
+        <w:t>[Fuente Propia]</w:t>
+      </w:r>
+    </w:p>
+    <w:p>
+      <w:pPr>
+        <w:jc w:val="center"/>
+        <w:rPr>
+          <w:rFonts w:ascii="Calibri" w:hAnsi="Calibri" w:cs="Calibri"/>
+          <w:sz w:val="24"/>
+          <w:lang w:val="es-VE"/>
+        </w:rPr>
+      </w:pPr>
+    </w:p>
+    <w:tbl>
+      <w:tblPr>
+        <w:tblW w:w="4717" w:type="pct"/>
+        <w:tblInd w:w="175" w:type="dxa"/>
+        <w:tblBorders>
+          <w:top w:val="single" w:sz="4" w:space="0" w:color="auto"/>
+          <w:left w:val="single" w:sz="4" w:space="0" w:color="auto"/>
+          <w:bottom w:val="single" w:sz="4" w:space="0" w:color="auto"/>
+          <w:right w:val="single" w:sz="4" w:space="0" w:color="auto"/>
+          <w:insideH w:val="single" w:sz="4" w:space="0" w:color="auto"/>
+          <w:insideV w:val="single" w:sz="4" w:space="0" w:color="auto"/>
+        </w:tblBorders>
+        <w:tblLook w:val="04A0" w:firstRow="1" w:lastRow="0" w:firstColumn="1" w:lastColumn="0" w:noHBand="0" w:noVBand="1"/>
+      </w:tblPr>
+      <w:tblGrid>
+        <w:gridCol w:w="2811"/>
+        <w:gridCol w:w="2989"/>
+        <w:gridCol w:w="1687"/>
+        <w:gridCol w:w="1334"/>
+      </w:tblGrid>
+      <w:tr>
+        <w:trPr>
+          <w:trHeight w:val="260"/>
+        </w:trPr>
+        <w:tc>
+          <w:tcPr>
+            <w:tcW w:w="3288" w:type="pct"/>
+            <w:gridSpan w:val="2"/>
+            <w:vMerge w:val="restart"/>
+            <w:shd w:val="clear" w:color="auto" w:fill="542D89"/>
+          </w:tcPr>
+          <w:p>
+            <w:pPr>
+              <w:tabs>
+                <w:tab w:val="left" w:pos="3570"/>
+              </w:tabs>
+              <w:spacing w:before="240" w:line="240" w:lineRule="auto"/>
+              <w:rPr>
+                <w:rFonts w:cstheme="minorHAnsi"/>
+                <w:b/>
+                <w:color w:val="000000" w:themeColor="text1"/>
+                <w:sz w:val="24"/>
+                <w:u w:val="single"/>
+                <w:lang w:val="es-VE"/>
+              </w:rPr>
+            </w:pPr>
+            <w:r>
+              <w:rPr>
+                <w:rFonts w:cstheme="minorHAnsi"/>
+                <w:color w:val="FFFFFF" w:themeColor="background1"/>
+                <w:sz w:val="24"/>
+                <w:lang w:val="es-VE"/>
+              </w:rPr>
+              <w:lastRenderedPageBreak/>
+              <w:t xml:space="preserve">Historia de Usuario: </w:t>
+            </w:r>
+            <w:r>
+              <w:rPr>
+                <w:rFonts w:cstheme="minorHAnsi"/>
+                <w:b/>
+                <w:color w:val="FFFFFF" w:themeColor="background1"/>
+                <w:sz w:val="24"/>
+                <w:lang w:val="es-VE"/>
+              </w:rPr>
+              <w:t xml:space="preserve">Diseño de </w:t>
+            </w:r>
+            <w:r>
+              <w:rPr>
+                <w:rFonts w:cstheme="minorHAnsi"/>
+                <w:b/>
+                <w:color w:val="FFFFFF" w:themeColor="background1"/>
+                <w:sz w:val="24"/>
+                <w:lang w:val="es-VE"/>
+              </w:rPr>
+              <w:t xml:space="preserve">pantalla para la </w:t>
+            </w:r>
+            <w:r>
+              <w:rPr>
+                <w:rFonts w:cstheme="minorHAnsi"/>
+                <w:b/>
+                <w:color w:val="FFFFFF" w:themeColor="background1"/>
+                <w:sz w:val="24"/>
+                <w:lang w:val="es-VE"/>
+              </w:rPr>
+              <w:t>modificación</w:t>
+            </w:r>
+            <w:r>
+              <w:rPr>
+                <w:rFonts w:cstheme="minorHAnsi"/>
+                <w:b/>
+                <w:color w:val="FFFFFF" w:themeColor="background1"/>
+                <w:sz w:val="24"/>
+                <w:lang w:val="es-VE"/>
+              </w:rPr>
+              <w:t xml:space="preserve"> de un usuario registrado</w:t>
+            </w:r>
+          </w:p>
+        </w:tc>
+        <w:tc>
+          <w:tcPr>
+            <w:tcW w:w="1712" w:type="pct"/>
+            <w:gridSpan w:val="2"/>
+            <w:shd w:val="clear" w:color="auto" w:fill="FFFFFF" w:themeFill="background1"/>
+          </w:tcPr>
+          <w:p>
+            <w:pPr>
+              <w:tabs>
+                <w:tab w:val="left" w:pos="3570"/>
+              </w:tabs>
+              <w:spacing w:line="240" w:lineRule="auto"/>
+              <w:rPr>
+                <w:rFonts w:cstheme="minorHAnsi"/>
+                <w:color w:val="000000" w:themeColor="text1"/>
+                <w:sz w:val="24"/>
+                <w:u w:val="single"/>
+              </w:rPr>
+            </w:pPr>
+            <w:proofErr w:type="spellStart"/>
+            <w:r>
+              <w:rPr>
+                <w:rFonts w:cstheme="minorHAnsi"/>
+                <w:color w:val="000000" w:themeColor="text1"/>
+                <w:sz w:val="24"/>
+              </w:rPr>
+              <w:t>Nro</w:t>
+            </w:r>
+            <w:proofErr w:type="spellEnd"/>
+            <w:r>
+              <w:rPr>
+                <w:rFonts w:cstheme="minorHAnsi"/>
+                <w:color w:val="000000" w:themeColor="text1"/>
+                <w:sz w:val="24"/>
+              </w:rPr>
+              <w:t>.:</w:t>
+            </w:r>
+            <w:r>
+              <w:rPr>
+                <w:rFonts w:cstheme="minorHAnsi"/>
+                <w:color w:val="000000" w:themeColor="text1"/>
+                <w:sz w:val="24"/>
+              </w:rPr>
+              <w:t xml:space="preserve"> 008</w:t>
+            </w:r>
+          </w:p>
+        </w:tc>
+      </w:tr>
+      <w:tr>
+        <w:trPr>
+          <w:trHeight w:val="649"/>
+        </w:trPr>
+        <w:tc>
+          <w:tcPr>
+            <w:tcW w:w="3288" w:type="pct"/>
+            <w:gridSpan w:val="2"/>
+            <w:vMerge/>
+          </w:tcPr>
+          <w:p>
+            <w:pPr>
+              <w:spacing w:line="240" w:lineRule="auto"/>
+              <w:rPr>
+                <w:rFonts w:cstheme="minorHAnsi"/>
+                <w:sz w:val="24"/>
+              </w:rPr>
+            </w:pPr>
+          </w:p>
+        </w:tc>
+        <w:tc>
+          <w:tcPr>
+            <w:tcW w:w="956" w:type="pct"/>
+            <w:shd w:val="clear" w:color="auto" w:fill="D0CECE" w:themeFill="background2" w:themeFillShade="E6"/>
+            <w:vAlign w:val="center"/>
+          </w:tcPr>
+          <w:p>
+            <w:pPr>
+              <w:spacing w:line="240" w:lineRule="auto"/>
+              <w:jc w:val="center"/>
+              <w:rPr>
+                <w:rFonts w:cstheme="minorHAnsi"/>
+                <w:b/>
+                <w:sz w:val="24"/>
+              </w:rPr>
+            </w:pPr>
+            <w:proofErr w:type="spellStart"/>
+            <w:r>
+              <w:rPr>
+                <w:rFonts w:cstheme="minorHAnsi"/>
+                <w:b/>
+                <w:sz w:val="24"/>
+              </w:rPr>
+              <w:t>Puntos</w:t>
+            </w:r>
+            <w:proofErr w:type="spellEnd"/>
+          </w:p>
+        </w:tc>
+        <w:tc>
+          <w:tcPr>
+            <w:tcW w:w="756" w:type="pct"/>
+            <w:shd w:val="clear" w:color="auto" w:fill="FFFFFF" w:themeFill="background1"/>
+            <w:vAlign w:val="center"/>
+          </w:tcPr>
+          <w:p>
+            <w:pPr>
+              <w:spacing w:line="240" w:lineRule="auto"/>
+              <w:jc w:val="center"/>
+              <w:rPr>
+                <w:rFonts w:cstheme="minorHAnsi"/>
+                <w:b/>
+                <w:sz w:val="24"/>
+              </w:rPr>
+            </w:pPr>
+            <w:r>
+              <w:rPr>
+                <w:rFonts w:cstheme="minorHAnsi"/>
+                <w:b/>
+                <w:sz w:val="24"/>
+              </w:rPr>
+              <w:t>2</w:t>
+            </w:r>
+          </w:p>
+        </w:tc>
+      </w:tr>
+      <w:tr>
+        <w:trPr>
+          <w:trHeight w:val="305"/>
+        </w:trPr>
+        <w:tc>
+          <w:tcPr>
+            <w:tcW w:w="5000" w:type="pct"/>
+            <w:gridSpan w:val="4"/>
+          </w:tcPr>
+          <w:p>
+            <w:pPr>
+              <w:spacing w:line="240" w:lineRule="auto"/>
+              <w:rPr>
+                <w:rFonts w:cstheme="minorHAnsi"/>
+                <w:sz w:val="24"/>
+                <w:u w:val="single"/>
+                <w:lang w:val="es-VE"/>
+              </w:rPr>
+            </w:pPr>
+            <w:r>
+              <w:rPr>
+                <w:rFonts w:cstheme="minorHAnsi"/>
+                <w:sz w:val="24"/>
+                <w:lang w:val="es-VE"/>
+              </w:rPr>
+              <w:t xml:space="preserve">Módulo: </w:t>
+            </w:r>
+            <w:r>
+              <w:rPr>
+                <w:rFonts w:cstheme="minorHAnsi"/>
+                <w:b/>
+                <w:sz w:val="24"/>
+                <w:lang w:val="es-VE"/>
+              </w:rPr>
+              <w:t xml:space="preserve">Aplicación </w:t>
+            </w:r>
+            <w:r>
+              <w:rPr>
+                <w:rFonts w:cstheme="minorHAnsi"/>
+                <w:b/>
+                <w:sz w:val="24"/>
+                <w:lang w:val="es-VE"/>
+              </w:rPr>
+              <w:t>Web</w:t>
+            </w:r>
+            <w:r>
+              <w:rPr>
+                <w:rFonts w:cstheme="minorHAnsi"/>
+                <w:b/>
+                <w:sz w:val="24"/>
+                <w:lang w:val="es-VE"/>
+              </w:rPr>
+              <w:t xml:space="preserve"> – Modificación de Perfil</w:t>
+            </w:r>
+            <w:r>
+              <w:rPr>
+                <w:rFonts w:cstheme="minorHAnsi"/>
+                <w:b/>
+                <w:sz w:val="24"/>
+                <w:lang w:val="es-VE"/>
+              </w:rPr>
+              <w:t>.</w:t>
+            </w:r>
+          </w:p>
+        </w:tc>
+      </w:tr>
+      <w:tr>
+        <w:trPr>
+          <w:trHeight w:val="228"/>
+        </w:trPr>
+        <w:tc>
+          <w:tcPr>
+            <w:tcW w:w="5000" w:type="pct"/>
+            <w:gridSpan w:val="4"/>
+          </w:tcPr>
+          <w:p>
+            <w:pPr>
+              <w:spacing w:line="240" w:lineRule="auto"/>
+              <w:rPr>
+                <w:rFonts w:cstheme="minorHAnsi"/>
+                <w:sz w:val="24"/>
+                <w:u w:val="single"/>
+                <w:lang w:val="es-VE"/>
+              </w:rPr>
+            </w:pPr>
+            <w:r>
+              <w:rPr>
+                <w:rFonts w:cstheme="minorHAnsi"/>
+                <w:sz w:val="24"/>
+                <w:lang w:val="es-VE"/>
+              </w:rPr>
+              <w:t xml:space="preserve">Descripción: </w:t>
+            </w:r>
+            <w:r>
+              <w:rPr>
+                <w:rFonts w:cstheme="minorHAnsi"/>
+                <w:b/>
+                <w:sz w:val="24"/>
+                <w:lang w:val="es-VE"/>
+              </w:rPr>
+              <w:t xml:space="preserve">Como usuario, quiero ser capaz </w:t>
+            </w:r>
+            <w:r>
+              <w:rPr>
+                <w:rFonts w:cstheme="minorHAnsi"/>
+                <w:b/>
+                <w:sz w:val="24"/>
+                <w:lang w:val="es-VE"/>
+              </w:rPr>
+              <w:t>de</w:t>
+            </w:r>
+            <w:r>
+              <w:rPr>
+                <w:rFonts w:cstheme="minorHAnsi"/>
+                <w:b/>
+                <w:sz w:val="24"/>
+                <w:lang w:val="es-VE"/>
+              </w:rPr>
+              <w:t xml:space="preserve"> observar una pantalla de gestión de  perfiles para poder modificar mis datos</w:t>
+            </w:r>
+          </w:p>
+        </w:tc>
+      </w:tr>
+      <w:tr>
+        <w:trPr>
+          <w:trHeight w:val="257"/>
+        </w:trPr>
+        <w:tc>
+          <w:tcPr>
+            <w:tcW w:w="5000" w:type="pct"/>
+            <w:gridSpan w:val="4"/>
+            <w:shd w:val="clear" w:color="auto" w:fill="D0CECE" w:themeFill="background2" w:themeFillShade="E6"/>
+          </w:tcPr>
+          <w:p>
+            <w:pPr>
+              <w:spacing w:line="240" w:lineRule="auto"/>
+              <w:jc w:val="center"/>
+              <w:rPr>
+                <w:rFonts w:cstheme="minorHAnsi"/>
+                <w:sz w:val="24"/>
+              </w:rPr>
+            </w:pPr>
+            <w:proofErr w:type="spellStart"/>
+            <w:r>
+              <w:rPr>
+                <w:rFonts w:cstheme="minorHAnsi"/>
+                <w:sz w:val="24"/>
+              </w:rPr>
+              <w:t>Criterios</w:t>
+            </w:r>
+            <w:proofErr w:type="spellEnd"/>
+            <w:r>
+              <w:rPr>
+                <w:rFonts w:cstheme="minorHAnsi"/>
+                <w:sz w:val="24"/>
+              </w:rPr>
+              <w:t xml:space="preserve"> de </w:t>
+            </w:r>
+            <w:proofErr w:type="spellStart"/>
+            <w:r>
+              <w:rPr>
+                <w:rFonts w:cstheme="minorHAnsi"/>
+                <w:sz w:val="24"/>
+              </w:rPr>
+              <w:t>Aceptación</w:t>
+            </w:r>
+            <w:proofErr w:type="spellEnd"/>
+          </w:p>
+        </w:tc>
+      </w:tr>
+      <w:tr>
+        <w:trPr>
+          <w:trHeight w:val="254"/>
+        </w:trPr>
+        <w:tc>
+          <w:tcPr>
+            <w:tcW w:w="1594" w:type="pct"/>
+            <w:shd w:val="clear" w:color="auto" w:fill="D0CECE" w:themeFill="background2" w:themeFillShade="E6"/>
+          </w:tcPr>
+          <w:p>
+            <w:pPr>
+              <w:spacing w:line="240" w:lineRule="auto"/>
+              <w:rPr>
+                <w:rFonts w:cstheme="minorHAnsi"/>
+                <w:b/>
+                <w:sz w:val="24"/>
+              </w:rPr>
+            </w:pPr>
+            <w:proofErr w:type="spellStart"/>
+            <w:r>
+              <w:rPr>
+                <w:rFonts w:cstheme="minorHAnsi"/>
+                <w:b/>
+                <w:sz w:val="24"/>
+              </w:rPr>
+              <w:t>Escenario</w:t>
+            </w:r>
+            <w:proofErr w:type="spellEnd"/>
+          </w:p>
+        </w:tc>
+        <w:tc>
+          <w:tcPr>
+            <w:tcW w:w="1693" w:type="pct"/>
+            <w:shd w:val="clear" w:color="auto" w:fill="D0CECE" w:themeFill="background2" w:themeFillShade="E6"/>
+          </w:tcPr>
+          <w:p>
+            <w:pPr>
+              <w:spacing w:line="240" w:lineRule="auto"/>
+              <w:rPr>
+                <w:rFonts w:cstheme="minorHAnsi"/>
+                <w:b/>
+                <w:sz w:val="24"/>
+              </w:rPr>
+            </w:pPr>
+            <w:proofErr w:type="spellStart"/>
+            <w:r>
+              <w:rPr>
+                <w:rFonts w:cstheme="minorHAnsi"/>
+                <w:b/>
+                <w:sz w:val="24"/>
+              </w:rPr>
+              <w:t>Contexto</w:t>
+            </w:r>
+            <w:proofErr w:type="spellEnd"/>
+          </w:p>
+        </w:tc>
+        <w:tc>
+          <w:tcPr>
+            <w:tcW w:w="1712" w:type="pct"/>
+            <w:gridSpan w:val="2"/>
+            <w:shd w:val="clear" w:color="auto" w:fill="D0CECE" w:themeFill="background2" w:themeFillShade="E6"/>
+          </w:tcPr>
+          <w:p>
+            <w:pPr>
+              <w:spacing w:line="240" w:lineRule="auto"/>
+              <w:rPr>
+                <w:rFonts w:cstheme="minorHAnsi"/>
+                <w:b/>
+                <w:sz w:val="24"/>
+                <w:u w:val="single"/>
+              </w:rPr>
+            </w:pPr>
+            <w:proofErr w:type="spellStart"/>
+            <w:r>
+              <w:rPr>
+                <w:rFonts w:cstheme="minorHAnsi"/>
+                <w:b/>
+                <w:sz w:val="24"/>
+              </w:rPr>
+              <w:t>Evento</w:t>
+            </w:r>
+            <w:proofErr w:type="spellEnd"/>
+          </w:p>
+        </w:tc>
+      </w:tr>
+      <w:tr>
+        <w:trPr>
+          <w:trHeight w:val="723"/>
+        </w:trPr>
+        <w:tc>
+          <w:tcPr>
+            <w:tcW w:w="1594" w:type="pct"/>
+            <w:shd w:val="clear" w:color="auto" w:fill="FFFFFF" w:themeFill="background1"/>
+          </w:tcPr>
+          <w:p>
+            <w:pPr>
+              <w:spacing w:line="240" w:lineRule="auto"/>
+              <w:rPr>
+                <w:rFonts w:cstheme="minorHAnsi"/>
+                <w:sz w:val="24"/>
+                <w:u w:val="single"/>
+                <w:lang w:val="es-VE"/>
+              </w:rPr>
+            </w:pPr>
+            <w:r>
+              <w:rPr>
+                <w:rFonts w:cstheme="minorHAnsi"/>
+                <w:sz w:val="24"/>
+                <w:lang w:val="es-VE"/>
+              </w:rPr>
+              <w:t xml:space="preserve">Dado un usuario, </w:t>
+            </w:r>
+            <w:r>
+              <w:rPr>
+                <w:rFonts w:cstheme="minorHAnsi"/>
+                <w:sz w:val="24"/>
+                <w:lang w:val="es-VE"/>
+              </w:rPr>
+              <w:t>desde el menú lateral</w:t>
+            </w:r>
+          </w:p>
+        </w:tc>
+        <w:tc>
+          <w:tcPr>
+            <w:tcW w:w="1693" w:type="pct"/>
+            <w:shd w:val="clear" w:color="auto" w:fill="FFFFFF" w:themeFill="background1"/>
+          </w:tcPr>
+          <w:p>
+            <w:pPr>
+              <w:spacing w:line="240" w:lineRule="auto"/>
+              <w:rPr>
+                <w:rFonts w:cstheme="minorHAnsi"/>
+                <w:sz w:val="24"/>
+                <w:lang w:val="es-VE"/>
+              </w:rPr>
+            </w:pPr>
+            <w:r>
+              <w:rPr>
+                <w:rFonts w:cstheme="minorHAnsi"/>
+                <w:sz w:val="24"/>
+                <w:lang w:val="es-VE"/>
+              </w:rPr>
+              <w:t xml:space="preserve">Cuando </w:t>
+            </w:r>
+            <w:r>
+              <w:rPr>
+                <w:rFonts w:cstheme="minorHAnsi"/>
+                <w:sz w:val="24"/>
+                <w:lang w:val="es-VE"/>
+              </w:rPr>
+              <w:t>presione la opción de modificación de perfil</w:t>
+            </w:r>
+          </w:p>
+        </w:tc>
+        <w:tc>
+          <w:tcPr>
+            <w:tcW w:w="1712" w:type="pct"/>
+            <w:gridSpan w:val="2"/>
+            <w:shd w:val="clear" w:color="auto" w:fill="FFFFFF" w:themeFill="background1"/>
+          </w:tcPr>
+          <w:p>
+            <w:pPr>
+              <w:spacing w:line="240" w:lineRule="auto"/>
+              <w:rPr>
+                <w:rFonts w:cstheme="minorHAnsi"/>
+                <w:sz w:val="24"/>
+                <w:u w:val="single"/>
+                <w:lang w:val="es-VE"/>
+              </w:rPr>
+            </w:pPr>
+            <w:r>
+              <w:rPr>
+                <w:rFonts w:cstheme="minorHAnsi"/>
+                <w:sz w:val="24"/>
+                <w:lang w:val="es-VE"/>
+              </w:rPr>
+              <w:t xml:space="preserve">Entonces, la aplicación muestra una </w:t>
+            </w:r>
+            <w:r>
+              <w:rPr>
+                <w:rFonts w:cstheme="minorHAnsi"/>
+                <w:sz w:val="24"/>
+                <w:lang w:val="es-VE"/>
+              </w:rPr>
+              <w:t>pantalla que permite modificar los datos del usuario</w:t>
+            </w:r>
+          </w:p>
+        </w:tc>
+      </w:tr>
+    </w:tbl>
+    <w:p>
+      <w:pPr>
+        <w:jc w:val="center"/>
+        <w:rPr>
+          <w:rFonts w:ascii="Calibri" w:hAnsi="Calibri" w:cs="Calibri"/>
+          <w:sz w:val="24"/>
+          <w:lang w:val="es-VE"/>
+        </w:rPr>
+      </w:pPr>
+    </w:p>
+    <w:p>
+      <w:pPr>
+        <w:jc w:val="center"/>
+        <w:rPr>
+          <w:rFonts w:ascii="Calibri" w:hAnsi="Calibri" w:cs="Calibri"/>
+          <w:sz w:val="24"/>
+          <w:lang w:val="es-VE"/>
+        </w:rPr>
+      </w:pPr>
+      <w:r>
+        <w:rPr>
+          <w:rFonts w:ascii="Calibri" w:hAnsi="Calibri" w:cs="Calibri"/>
+          <w:sz w:val="24"/>
+          <w:lang w:val="es-VE"/>
+        </w:rPr>
+        <w:t>Tabla – Historia de Usuario 008</w:t>
+      </w:r>
+      <w:r>
+        <w:rPr>
+          <w:rFonts w:ascii="Calibri" w:hAnsi="Calibri" w:cs="Calibri"/>
+          <w:sz w:val="24"/>
+          <w:lang w:val="es-VE"/>
+        </w:rPr>
+        <w:t xml:space="preserve"> </w:t>
+      </w:r>
+      <w:r>
+        <w:rPr>
+          <w:rFonts w:ascii="Calibri" w:hAnsi="Calibri" w:cs="Calibri"/>
+          <w:sz w:val="24"/>
+          <w:lang w:val="es-VE"/>
+        </w:rPr>
+        <w:t>[Fuente Propia]</w:t>
+      </w:r>
+    </w:p>
+    <w:p>
+      <w:pPr>
+        <w:jc w:val="center"/>
+        <w:rPr>
+          <w:rFonts w:ascii="Calibri" w:hAnsi="Calibri" w:cs="Calibri"/>
+          <w:sz w:val="24"/>
+          <w:lang w:val="es-VE"/>
+        </w:rPr>
+      </w:pPr>
+      <w:bookmarkStart w:id="0" w:name="_GoBack"/>
+      <w:bookmarkEnd w:id="0"/>
+    </w:p>
+    <w:tbl>
+      <w:tblPr>
+        <w:tblW w:w="4717" w:type="pct"/>
+        <w:tblInd w:w="175" w:type="dxa"/>
+        <w:tblBorders>
+          <w:top w:val="single" w:sz="4" w:space="0" w:color="auto"/>
+          <w:left w:val="single" w:sz="4" w:space="0" w:color="auto"/>
+          <w:bottom w:val="single" w:sz="4" w:space="0" w:color="auto"/>
+          <w:right w:val="single" w:sz="4" w:space="0" w:color="auto"/>
+          <w:insideH w:val="single" w:sz="4" w:space="0" w:color="auto"/>
+          <w:insideV w:val="single" w:sz="4" w:space="0" w:color="auto"/>
+        </w:tblBorders>
+        <w:tblLook w:val="04A0" w:firstRow="1" w:lastRow="0" w:firstColumn="1" w:lastColumn="0" w:noHBand="0" w:noVBand="1"/>
+      </w:tblPr>
+      <w:tblGrid>
+        <w:gridCol w:w="2811"/>
+        <w:gridCol w:w="2989"/>
+        <w:gridCol w:w="1687"/>
+        <w:gridCol w:w="1334"/>
+      </w:tblGrid>
+      <w:tr>
+        <w:trPr>
+          <w:trHeight w:val="260"/>
+        </w:trPr>
+        <w:tc>
+          <w:tcPr>
+            <w:tcW w:w="3288" w:type="pct"/>
+            <w:gridSpan w:val="2"/>
+            <w:vMerge w:val="restart"/>
+            <w:shd w:val="clear" w:color="auto" w:fill="542D89"/>
+          </w:tcPr>
+          <w:p>
+            <w:pPr>
+              <w:tabs>
+                <w:tab w:val="left" w:pos="3570"/>
+              </w:tabs>
+              <w:spacing w:before="240" w:line="240" w:lineRule="auto"/>
+              <w:rPr>
+                <w:rFonts w:cstheme="minorHAnsi"/>
+                <w:b/>
+                <w:color w:val="000000" w:themeColor="text1"/>
+                <w:sz w:val="24"/>
+                <w:u w:val="single"/>
+                <w:lang w:val="es-VE"/>
+              </w:rPr>
+            </w:pPr>
+            <w:r>
+              <w:rPr>
+                <w:rFonts w:cstheme="minorHAnsi"/>
+                <w:color w:val="FFFFFF" w:themeColor="background1"/>
+                <w:sz w:val="24"/>
+                <w:lang w:val="es-VE"/>
+              </w:rPr>
+              <w:t xml:space="preserve">Historia de Usuario: </w:t>
+            </w:r>
+            <w:r>
+              <w:rPr>
+                <w:rFonts w:cstheme="minorHAnsi"/>
+                <w:b/>
+                <w:color w:val="FFFFFF" w:themeColor="background1"/>
+                <w:sz w:val="24"/>
+                <w:lang w:val="es-VE"/>
+              </w:rPr>
+              <w:t xml:space="preserve">Diseño de </w:t>
+            </w:r>
+            <w:r>
+              <w:rPr>
+                <w:rFonts w:cstheme="minorHAnsi"/>
+                <w:b/>
+                <w:color w:val="FFFFFF" w:themeColor="background1"/>
+                <w:sz w:val="24"/>
+                <w:lang w:val="es-VE"/>
+              </w:rPr>
+              <w:t xml:space="preserve">pantalla para la </w:t>
+            </w:r>
+            <w:r>
+              <w:rPr>
+                <w:rFonts w:cstheme="minorHAnsi"/>
+                <w:b/>
+                <w:color w:val="FFFFFF" w:themeColor="background1"/>
+                <w:sz w:val="24"/>
+                <w:lang w:val="es-VE"/>
+              </w:rPr>
+              <w:t>gestión de datos de los pacientes.</w:t>
+            </w:r>
+          </w:p>
+        </w:tc>
+        <w:tc>
+          <w:tcPr>
+            <w:tcW w:w="1712" w:type="pct"/>
+            <w:gridSpan w:val="2"/>
+            <w:shd w:val="clear" w:color="auto" w:fill="FFFFFF" w:themeFill="background1"/>
+          </w:tcPr>
+          <w:p>
+            <w:pPr>
+              <w:tabs>
+                <w:tab w:val="left" w:pos="3570"/>
+              </w:tabs>
+              <w:spacing w:line="240" w:lineRule="auto"/>
+              <w:rPr>
+                <w:rFonts w:cstheme="minorHAnsi"/>
+                <w:color w:val="000000" w:themeColor="text1"/>
+                <w:sz w:val="24"/>
+                <w:u w:val="single"/>
+              </w:rPr>
+            </w:pPr>
+            <w:proofErr w:type="spellStart"/>
+            <w:r>
+              <w:rPr>
+                <w:rFonts w:cstheme="minorHAnsi"/>
+                <w:color w:val="000000" w:themeColor="text1"/>
+                <w:sz w:val="24"/>
+              </w:rPr>
+              <w:t>Nro</w:t>
+            </w:r>
+            <w:proofErr w:type="spellEnd"/>
+            <w:r>
+              <w:rPr>
+                <w:rFonts w:cstheme="minorHAnsi"/>
+                <w:color w:val="000000" w:themeColor="text1"/>
+                <w:sz w:val="24"/>
+              </w:rPr>
+              <w:t>.:</w:t>
+            </w:r>
+            <w:r>
+              <w:rPr>
+                <w:rFonts w:cstheme="minorHAnsi"/>
+                <w:color w:val="000000" w:themeColor="text1"/>
+                <w:sz w:val="24"/>
+              </w:rPr>
+              <w:t xml:space="preserve"> 009</w:t>
+            </w:r>
+          </w:p>
+        </w:tc>
+      </w:tr>
+      <w:tr>
+        <w:trPr>
+          <w:trHeight w:val="649"/>
+        </w:trPr>
+        <w:tc>
+          <w:tcPr>
+            <w:tcW w:w="3288" w:type="pct"/>
+            <w:gridSpan w:val="2"/>
+            <w:vMerge/>
+          </w:tcPr>
+          <w:p>
+            <w:pPr>
+              <w:spacing w:line="240" w:lineRule="auto"/>
+              <w:rPr>
+                <w:rFonts w:cstheme="minorHAnsi"/>
+                <w:sz w:val="24"/>
+              </w:rPr>
+            </w:pPr>
+          </w:p>
+        </w:tc>
+        <w:tc>
+          <w:tcPr>
+            <w:tcW w:w="956" w:type="pct"/>
+            <w:shd w:val="clear" w:color="auto" w:fill="D0CECE" w:themeFill="background2" w:themeFillShade="E6"/>
+            <w:vAlign w:val="center"/>
+          </w:tcPr>
+          <w:p>
+            <w:pPr>
+              <w:spacing w:line="240" w:lineRule="auto"/>
+              <w:jc w:val="center"/>
+              <w:rPr>
+                <w:rFonts w:cstheme="minorHAnsi"/>
+                <w:b/>
+                <w:sz w:val="24"/>
+              </w:rPr>
+            </w:pPr>
+            <w:proofErr w:type="spellStart"/>
+            <w:r>
+              <w:rPr>
+                <w:rFonts w:cstheme="minorHAnsi"/>
+                <w:b/>
+                <w:sz w:val="24"/>
+              </w:rPr>
+              <w:t>Puntos</w:t>
+            </w:r>
+            <w:proofErr w:type="spellEnd"/>
+          </w:p>
+        </w:tc>
+        <w:tc>
+          <w:tcPr>
+            <w:tcW w:w="756" w:type="pct"/>
+            <w:shd w:val="clear" w:color="auto" w:fill="FFFFFF" w:themeFill="background1"/>
+            <w:vAlign w:val="center"/>
+          </w:tcPr>
+          <w:p>
+            <w:pPr>
+              <w:spacing w:line="240" w:lineRule="auto"/>
+              <w:jc w:val="center"/>
+              <w:rPr>
+                <w:rFonts w:cstheme="minorHAnsi"/>
+                <w:b/>
+                <w:sz w:val="24"/>
+              </w:rPr>
+            </w:pPr>
+            <w:r>
+              <w:rPr>
+                <w:rFonts w:cstheme="minorHAnsi"/>
+                <w:b/>
+                <w:sz w:val="24"/>
+              </w:rPr>
+              <w:t>2</w:t>
+            </w:r>
+          </w:p>
+        </w:tc>
+      </w:tr>
+      <w:tr>
+        <w:trPr>
+          <w:trHeight w:val="305"/>
+        </w:trPr>
+        <w:tc>
+          <w:tcPr>
+            <w:tcW w:w="5000" w:type="pct"/>
+            <w:gridSpan w:val="4"/>
+          </w:tcPr>
+          <w:p>
+            <w:pPr>
+              <w:spacing w:line="240" w:lineRule="auto"/>
+              <w:rPr>
+                <w:rFonts w:cstheme="minorHAnsi"/>
+                <w:sz w:val="24"/>
+                <w:u w:val="single"/>
+                <w:lang w:val="es-VE"/>
+              </w:rPr>
+            </w:pPr>
+            <w:r>
+              <w:rPr>
+                <w:rFonts w:cstheme="minorHAnsi"/>
+                <w:sz w:val="24"/>
+                <w:lang w:val="es-VE"/>
+              </w:rPr>
+              <w:t xml:space="preserve">Módulo: </w:t>
+            </w:r>
+            <w:r>
+              <w:rPr>
+                <w:rFonts w:cstheme="minorHAnsi"/>
+                <w:b/>
+                <w:sz w:val="24"/>
+                <w:lang w:val="es-VE"/>
+              </w:rPr>
+              <w:t xml:space="preserve">Aplicación </w:t>
+            </w:r>
+            <w:r>
+              <w:rPr>
+                <w:rFonts w:cstheme="minorHAnsi"/>
+                <w:b/>
+                <w:sz w:val="24"/>
+                <w:lang w:val="es-VE"/>
+              </w:rPr>
+              <w:t xml:space="preserve">Web – </w:t>
+            </w:r>
+            <w:r>
+              <w:rPr>
+                <w:rFonts w:cstheme="minorHAnsi"/>
+                <w:b/>
+                <w:sz w:val="24"/>
+                <w:lang w:val="es-VE"/>
+              </w:rPr>
+              <w:t>Gestión de Pacientes</w:t>
+            </w:r>
+            <w:r>
+              <w:rPr>
+                <w:rFonts w:cstheme="minorHAnsi"/>
+                <w:b/>
+                <w:sz w:val="24"/>
+                <w:lang w:val="es-VE"/>
+              </w:rPr>
+              <w:t>.</w:t>
+            </w:r>
+          </w:p>
+        </w:tc>
+      </w:tr>
+      <w:tr>
+        <w:trPr>
+          <w:trHeight w:val="228"/>
+        </w:trPr>
+        <w:tc>
+          <w:tcPr>
+            <w:tcW w:w="5000" w:type="pct"/>
+            <w:gridSpan w:val="4"/>
+          </w:tcPr>
+          <w:p>
+            <w:pPr>
+              <w:spacing w:line="240" w:lineRule="auto"/>
+              <w:rPr>
+                <w:rFonts w:cstheme="minorHAnsi"/>
+                <w:sz w:val="24"/>
+                <w:u w:val="single"/>
+                <w:lang w:val="es-VE"/>
+              </w:rPr>
+            </w:pPr>
+            <w:r>
+              <w:rPr>
+                <w:rFonts w:cstheme="minorHAnsi"/>
+                <w:sz w:val="24"/>
+                <w:lang w:val="es-VE"/>
+              </w:rPr>
+              <w:t xml:space="preserve">Descripción: </w:t>
+            </w:r>
+            <w:r>
+              <w:rPr>
+                <w:rFonts w:cstheme="minorHAnsi"/>
+                <w:b/>
+                <w:sz w:val="24"/>
+                <w:lang w:val="es-VE"/>
+              </w:rPr>
+              <w:t xml:space="preserve">Como usuario, quiero ser capaz </w:t>
+            </w:r>
+            <w:r>
+              <w:rPr>
+                <w:rFonts w:cstheme="minorHAnsi"/>
+                <w:b/>
+                <w:sz w:val="24"/>
+                <w:lang w:val="es-VE"/>
+              </w:rPr>
+              <w:t xml:space="preserve">de observar una pantalla de gestión de  </w:t>
+            </w:r>
+            <w:r>
+              <w:rPr>
+                <w:rFonts w:cstheme="minorHAnsi"/>
+                <w:b/>
+                <w:sz w:val="24"/>
+                <w:lang w:val="es-VE"/>
+              </w:rPr>
+              <w:t>datos de los pacientes para modificarlos si es necesario</w:t>
+            </w:r>
+          </w:p>
+        </w:tc>
+      </w:tr>
+      <w:tr>
+        <w:trPr>
+          <w:trHeight w:val="257"/>
+        </w:trPr>
+        <w:tc>
+          <w:tcPr>
+            <w:tcW w:w="5000" w:type="pct"/>
+            <w:gridSpan w:val="4"/>
+            <w:shd w:val="clear" w:color="auto" w:fill="D0CECE" w:themeFill="background2" w:themeFillShade="E6"/>
+          </w:tcPr>
+          <w:p>
+            <w:pPr>
+              <w:spacing w:line="240" w:lineRule="auto"/>
+              <w:jc w:val="center"/>
+              <w:rPr>
+                <w:rFonts w:cstheme="minorHAnsi"/>
+                <w:sz w:val="24"/>
+              </w:rPr>
+            </w:pPr>
+            <w:proofErr w:type="spellStart"/>
+            <w:r>
+              <w:rPr>
+                <w:rFonts w:cstheme="minorHAnsi"/>
+                <w:sz w:val="24"/>
+              </w:rPr>
+              <w:t>Criterios</w:t>
+            </w:r>
+            <w:proofErr w:type="spellEnd"/>
+            <w:r>
+              <w:rPr>
+                <w:rFonts w:cstheme="minorHAnsi"/>
+                <w:sz w:val="24"/>
+              </w:rPr>
+              <w:t xml:space="preserve"> de </w:t>
+            </w:r>
+            <w:proofErr w:type="spellStart"/>
+            <w:r>
+              <w:rPr>
+                <w:rFonts w:cstheme="minorHAnsi"/>
+                <w:sz w:val="24"/>
+              </w:rPr>
+              <w:t>Aceptación</w:t>
+            </w:r>
+            <w:proofErr w:type="spellEnd"/>
+          </w:p>
+        </w:tc>
+      </w:tr>
+      <w:tr>
+        <w:trPr>
+          <w:trHeight w:val="254"/>
+        </w:trPr>
+        <w:tc>
+          <w:tcPr>
+            <w:tcW w:w="1594" w:type="pct"/>
+            <w:shd w:val="clear" w:color="auto" w:fill="D0CECE" w:themeFill="background2" w:themeFillShade="E6"/>
+          </w:tcPr>
+          <w:p>
+            <w:pPr>
+              <w:spacing w:line="240" w:lineRule="auto"/>
+              <w:rPr>
+                <w:rFonts w:cstheme="minorHAnsi"/>
+                <w:b/>
+                <w:sz w:val="24"/>
+              </w:rPr>
+            </w:pPr>
+            <w:proofErr w:type="spellStart"/>
+            <w:r>
+              <w:rPr>
+                <w:rFonts w:cstheme="minorHAnsi"/>
+                <w:b/>
+                <w:sz w:val="24"/>
+              </w:rPr>
+              <w:t>Escenario</w:t>
+            </w:r>
+            <w:proofErr w:type="spellEnd"/>
+          </w:p>
+        </w:tc>
+        <w:tc>
+          <w:tcPr>
+            <w:tcW w:w="1693" w:type="pct"/>
+            <w:shd w:val="clear" w:color="auto" w:fill="D0CECE" w:themeFill="background2" w:themeFillShade="E6"/>
+          </w:tcPr>
+          <w:p>
+            <w:pPr>
+              <w:spacing w:line="240" w:lineRule="auto"/>
+              <w:rPr>
+                <w:rFonts w:cstheme="minorHAnsi"/>
+                <w:b/>
+                <w:sz w:val="24"/>
+              </w:rPr>
+            </w:pPr>
+            <w:proofErr w:type="spellStart"/>
+            <w:r>
+              <w:rPr>
+                <w:rFonts w:cstheme="minorHAnsi"/>
+                <w:b/>
+                <w:sz w:val="24"/>
+              </w:rPr>
+              <w:t>Contexto</w:t>
+            </w:r>
+            <w:proofErr w:type="spellEnd"/>
+          </w:p>
+        </w:tc>
+        <w:tc>
+          <w:tcPr>
+            <w:tcW w:w="1712" w:type="pct"/>
+            <w:gridSpan w:val="2"/>
+            <w:shd w:val="clear" w:color="auto" w:fill="D0CECE" w:themeFill="background2" w:themeFillShade="E6"/>
+          </w:tcPr>
+          <w:p>
+            <w:pPr>
+              <w:spacing w:line="240" w:lineRule="auto"/>
+              <w:rPr>
+                <w:rFonts w:cstheme="minorHAnsi"/>
+                <w:b/>
+                <w:sz w:val="24"/>
+                <w:u w:val="single"/>
+              </w:rPr>
+            </w:pPr>
+            <w:proofErr w:type="spellStart"/>
+            <w:r>
+              <w:rPr>
+                <w:rFonts w:cstheme="minorHAnsi"/>
+                <w:b/>
+                <w:sz w:val="24"/>
+              </w:rPr>
+              <w:t>Evento</w:t>
+            </w:r>
+            <w:proofErr w:type="spellEnd"/>
+          </w:p>
+        </w:tc>
+      </w:tr>
+      <w:tr>
+        <w:trPr>
+          <w:trHeight w:val="723"/>
+        </w:trPr>
+        <w:tc>
+          <w:tcPr>
+            <w:tcW w:w="1594" w:type="pct"/>
+            <w:shd w:val="clear" w:color="auto" w:fill="FFFFFF" w:themeFill="background1"/>
+          </w:tcPr>
+          <w:p>
+            <w:pPr>
+              <w:spacing w:line="240" w:lineRule="auto"/>
+              <w:rPr>
+                <w:rFonts w:cstheme="minorHAnsi"/>
+                <w:sz w:val="24"/>
+                <w:u w:val="single"/>
+                <w:lang w:val="es-VE"/>
+              </w:rPr>
+            </w:pPr>
+            <w:r>
+              <w:rPr>
+                <w:rFonts w:cstheme="minorHAnsi"/>
+                <w:sz w:val="24"/>
+                <w:lang w:val="es-VE"/>
+              </w:rPr>
+              <w:t xml:space="preserve">Dado un usuario, </w:t>
+            </w:r>
+            <w:r>
+              <w:rPr>
+                <w:rFonts w:cstheme="minorHAnsi"/>
+                <w:sz w:val="24"/>
+                <w:lang w:val="es-VE"/>
+              </w:rPr>
+              <w:t>desde el menú lateral</w:t>
+            </w:r>
+          </w:p>
+        </w:tc>
+        <w:tc>
+          <w:tcPr>
+            <w:tcW w:w="1693" w:type="pct"/>
+            <w:shd w:val="clear" w:color="auto" w:fill="FFFFFF" w:themeFill="background1"/>
+          </w:tcPr>
+          <w:p>
+            <w:pPr>
+              <w:spacing w:line="240" w:lineRule="auto"/>
+              <w:rPr>
+                <w:rFonts w:cstheme="minorHAnsi"/>
+                <w:sz w:val="24"/>
+                <w:lang w:val="es-VE"/>
+              </w:rPr>
+            </w:pPr>
+            <w:r>
+              <w:rPr>
+                <w:rFonts w:cstheme="minorHAnsi"/>
+                <w:sz w:val="24"/>
+                <w:lang w:val="es-VE"/>
+              </w:rPr>
+              <w:t xml:space="preserve">Cuando </w:t>
+            </w:r>
+            <w:r>
+              <w:rPr>
+                <w:rFonts w:cstheme="minorHAnsi"/>
+                <w:sz w:val="24"/>
+                <w:lang w:val="es-VE"/>
+              </w:rPr>
+              <w:t>presione la opción de modificación de perfil</w:t>
+            </w:r>
+          </w:p>
+        </w:tc>
+        <w:tc>
+          <w:tcPr>
+            <w:tcW w:w="1712" w:type="pct"/>
+            <w:gridSpan w:val="2"/>
+            <w:shd w:val="clear" w:color="auto" w:fill="FFFFFF" w:themeFill="background1"/>
+          </w:tcPr>
+          <w:p>
+            <w:pPr>
+              <w:spacing w:line="240" w:lineRule="auto"/>
+              <w:rPr>
+                <w:rFonts w:cstheme="minorHAnsi"/>
+                <w:sz w:val="24"/>
+                <w:u w:val="single"/>
+                <w:lang w:val="es-VE"/>
+              </w:rPr>
+            </w:pPr>
+            <w:r>
+              <w:rPr>
+                <w:rFonts w:cstheme="minorHAnsi"/>
+                <w:sz w:val="24"/>
+                <w:lang w:val="es-VE"/>
+              </w:rPr>
+              <w:t xml:space="preserve">Entonces, la aplicación muestra una </w:t>
+            </w:r>
+            <w:r>
+              <w:rPr>
+                <w:rFonts w:cstheme="minorHAnsi"/>
+                <w:sz w:val="24"/>
+                <w:lang w:val="es-VE"/>
+              </w:rPr>
+              <w:t>pantalla que permite modificar los datos del usuario</w:t>
+            </w:r>
+          </w:p>
+        </w:tc>
+      </w:tr>
+    </w:tbl>
+    <w:p>
+      <w:pPr>
+        <w:jc w:val="center"/>
+        <w:rPr>
+          <w:rFonts w:ascii="Calibri" w:hAnsi="Calibri" w:cs="Calibri"/>
+          <w:sz w:val="24"/>
+          <w:lang w:val="es-VE"/>
+        </w:rPr>
+      </w:pPr>
+    </w:p>
+    <w:p>
+      <w:pPr>
+        <w:jc w:val="center"/>
+        <w:rPr>
+          <w:rFonts w:ascii="Calibri" w:hAnsi="Calibri" w:cs="Calibri"/>
+          <w:sz w:val="24"/>
+          <w:lang w:val="es-VE"/>
+        </w:rPr>
+      </w:pPr>
+      <w:r>
+        <w:rPr>
+          <w:rFonts w:ascii="Calibri" w:hAnsi="Calibri" w:cs="Calibri"/>
+          <w:sz w:val="24"/>
+          <w:lang w:val="es-VE"/>
+        </w:rPr>
+        <w:t>Tabla – Historia de Usuario 009</w:t>
+      </w:r>
+      <w:r>
+        <w:rPr>
+          <w:rFonts w:ascii="Calibri" w:hAnsi="Calibri" w:cs="Calibri"/>
+          <w:sz w:val="24"/>
+          <w:lang w:val="es-VE"/>
+        </w:rPr>
+        <w:t xml:space="preserve"> </w:t>
       </w:r>
       <w:r>
         <w:rPr>

</xml_diff>